<commit_message>
submission revision 1 -1
</commit_message>
<xml_diff>
--- a/Statistical_Analysis_of_Stroop_tests_report_2.docx
+++ b/Statistical_Analysis_of_Stroop_tests_report_2.docx
@@ -19,8 +19,6 @@
         </w:rPr>
         <w:t>Statistical Analysis of Stroop Effect</w:t>
       </w:r>
-      <w:bookmarkStart w:id="0" w:name="_GoBack"/>
-      <w:bookmarkEnd w:id="0"/>
     </w:p>
     <w:p>
       <w:pPr>
@@ -2183,23 +2181,7 @@
           <w:sz w:val="24"/>
           <w:szCs w:val="24"/>
         </w:rPr>
-        <w:t xml:space="preserve"> this experiment, each person in the experiment is undergoing </w:t>
-      </w:r>
-      <w:r>
-        <w:rPr>
-          <w:rFonts w:ascii="Times New Roman" w:hAnsi="Times New Roman" w:cs="Times New Roman"/>
-          <w:sz w:val="24"/>
-          <w:szCs w:val="24"/>
-        </w:rPr>
-        <w:t>incongruent and congruent</w:t>
-      </w:r>
-      <w:r>
-        <w:rPr>
-          <w:rFonts w:ascii="Times New Roman" w:hAnsi="Times New Roman" w:cs="Times New Roman"/>
-          <w:sz w:val="24"/>
-          <w:szCs w:val="24"/>
-        </w:rPr>
-        <w:t xml:space="preserve"> Stroop tests in different </w:t>
+        <w:t xml:space="preserve"> this experiment, each person in the experiment is undergoing incongruent and congruent Stroop tests in different </w:t>
       </w:r>
       <w:r>
         <w:rPr>
@@ -3892,39 +3874,7 @@
           <w:sz w:val="24"/>
           <w:szCs w:val="24"/>
         </w:rPr>
-        <w:t>for differences (</w:t>
-      </w:r>
-      <w:r>
-        <w:rPr>
-          <w:rFonts w:ascii="Times New Roman" w:hAnsi="Times New Roman" w:cs="Times New Roman"/>
-          <w:sz w:val="24"/>
-          <w:szCs w:val="24"/>
-        </w:rPr>
-        <w:t xml:space="preserve">congruent </w:t>
-      </w:r>
-      <w:r>
-        <w:rPr>
-          <w:rFonts w:ascii="Times New Roman" w:hAnsi="Times New Roman" w:cs="Times New Roman"/>
-          <w:sz w:val="24"/>
-          <w:szCs w:val="24"/>
-        </w:rPr>
-        <w:t>-</w:t>
-      </w:r>
-      <w:r>
-        <w:rPr>
-          <w:rFonts w:ascii="Times New Roman" w:hAnsi="Times New Roman" w:cs="Times New Roman"/>
-          <w:sz w:val="24"/>
-          <w:szCs w:val="24"/>
-        </w:rPr>
-        <w:t xml:space="preserve"> incongruent</w:t>
-      </w:r>
-      <w:r>
-        <w:rPr>
-          <w:rFonts w:ascii="Times New Roman" w:hAnsi="Times New Roman" w:cs="Times New Roman"/>
-          <w:sz w:val="24"/>
-          <w:szCs w:val="24"/>
-        </w:rPr>
-        <w:t xml:space="preserve">) </w:t>
+        <w:t xml:space="preserve">for differences (congruent - incongruent) </w:t>
       </w:r>
       <w:r>
         <w:rPr>
@@ -4092,8 +4042,10 @@
           <w:sz w:val="24"/>
           <w:szCs w:val="24"/>
         </w:rPr>
-        <w:t>-values</w:t>
-      </w:r>
+        <w:t>-value</w:t>
+      </w:r>
+      <w:bookmarkStart w:id="0" w:name="_GoBack"/>
+      <w:bookmarkEnd w:id="0"/>
       <w:r>
         <w:rPr>
           <w:rFonts w:ascii="Times New Roman" w:hAnsi="Times New Roman" w:cs="Times New Roman"/>
@@ -4493,15 +4445,7 @@
           <w:sz w:val="24"/>
           <w:szCs w:val="24"/>
         </w:rPr>
-        <w:t xml:space="preserve">there is enough evidence </w:t>
-      </w:r>
-      <w:r>
-        <w:rPr>
-          <w:rFonts w:ascii="Times New Roman" w:hAnsi="Times New Roman" w:cs="Times New Roman"/>
-          <w:sz w:val="24"/>
-          <w:szCs w:val="24"/>
-        </w:rPr>
-        <w:t xml:space="preserve">to reject </w:t>
+        <w:t xml:space="preserve">there is enough evidence to reject </w:t>
       </w:r>
       <w:r>
         <w:rPr>

</xml_diff>